<commit_message>
Dj-Testbeispiel 01 - (Überarbeitet)
</commit_message>
<xml_diff>
--- a/Dokumentation/Testfall/DJ_Test01.docx
+++ b/Dokumentation/Testfall/DJ_Test01.docx
@@ -2,27 +2,6 @@
 <file path=word/document.xml><?xml version="1.0" encoding="utf-8"?>
 <w:document xmlns:wpc="http://schemas.microsoft.com/office/word/2010/wordprocessingCanvas" xmlns:mo="http://schemas.microsoft.com/office/mac/office/2008/main" xmlns:mc="http://schemas.openxmlformats.org/markup-compatibility/2006" xmlns:mv="urn:schemas-microsoft-com:mac:vml" xmlns:o="urn:schemas-microsoft-com:office:office" xmlns:r="http://schemas.openxmlformats.org/officeDocument/2006/relationships" xmlns:m="http://schemas.openxmlformats.org/officeDocument/2006/math" xmlns:v="urn:schemas-microsoft-com:vml" xmlns:wp14="http://schemas.microsoft.com/office/word/2010/wordprocessingDrawing" xmlns:wp="http://schemas.openxmlformats.org/drawingml/2006/wordprocessingDrawing" xmlns:w10="urn:schemas-microsoft-com:office:word" xmlns:w="http://schemas.openxmlformats.org/wordprocessingml/2006/main" xmlns:w14="http://schemas.microsoft.com/office/word/2010/wordml" xmlns:wpg="http://schemas.microsoft.com/office/word/2010/wordprocessingGroup" xmlns:wpi="http://schemas.microsoft.com/office/word/2010/wordprocessingInk" xmlns:wne="http://schemas.microsoft.com/office/word/2006/wordml" xmlns:wps="http://schemas.microsoft.com/office/word/2010/wordprocessingShape" mc:Ignorable="w14 wp14">
   <w:body>
-    <w:p>
-      <w:pPr>
-        <w:rPr>
-          <w:rFonts w:ascii="Arial" w:hAnsi="Arial" w:cs="Arial"/>
-          <w:b/>
-          <w:i/>
-          <w:sz w:val="20"/>
-          <w:u w:val="single"/>
-        </w:rPr>
-      </w:pPr>
-      <w:r>
-        <w:rPr>
-          <w:rFonts w:ascii="Arial" w:hAnsi="Arial" w:cs="Arial"/>
-          <w:b/>
-          <w:i/>
-          <w:sz w:val="20"/>
-          <w:u w:val="single"/>
-        </w:rPr>
-        <w:t>Aufgabe 1</w:t>
-      </w:r>
-    </w:p>
     <w:p>
       <w:pPr>
         <w:rPr>
@@ -142,37 +121,6 @@
       <w:pPr>
         <w:rPr>
           <w:rFonts w:ascii="Arial" w:hAnsi="Arial" w:cs="Arial"/>
-          <w:b/>
-          <w:i/>
-          <w:sz w:val="20"/>
-          <w:u w:val="single"/>
-        </w:rPr>
-      </w:pPr>
-      <w:r>
-        <w:rPr>
-          <w:rFonts w:ascii="Arial" w:hAnsi="Arial" w:cs="Arial"/>
-          <w:b/>
-          <w:i/>
-          <w:sz w:val="20"/>
-          <w:u w:val="single"/>
-        </w:rPr>
-        <w:t>Aufgabe 1a</w:t>
-      </w:r>
-      <w:r>
-        <w:rPr>
-          <w:rFonts w:ascii="Arial" w:hAnsi="Arial" w:cs="Arial"/>
-          <w:b/>
-          <w:i/>
-          <w:sz w:val="20"/>
-          <w:u w:val="single"/>
-        </w:rPr>
-        <w:t>)</w:t>
-      </w:r>
-    </w:p>
-    <w:p>
-      <w:pPr>
-        <w:rPr>
-          <w:rFonts w:ascii="Arial" w:hAnsi="Arial" w:cs="Arial"/>
           <w:sz w:val="20"/>
         </w:rPr>
       </w:pPr>
@@ -284,7 +232,7 @@
                 <v:shape id="_x0000_i1025" type="#_x0000_t75" style="width:118.15pt;height:75.95pt" o:ole="">
                   <v:imagedata r:id="rId10" o:title=""/>
                 </v:shape>
-                <o:OLEObject Type="Embed" ProgID="Visio.Drawing.11" ShapeID="_x0000_i1025" DrawAspect="Content" ObjectID="_1268916241" r:id="rId11"/>
+                <o:OLEObject Type="Embed" ProgID="Visio.Drawing.11" ShapeID="_x0000_i1025" DrawAspect="Content" ObjectID="_1268917495" r:id="rId11"/>
               </w:object>
             </w:r>
           </w:p>
@@ -374,7 +322,7 @@
                 <v:shape id="_x0000_i1026" type="#_x0000_t75" style="width:118.15pt;height:77.65pt" o:ole="">
                   <v:imagedata r:id="rId12" o:title=""/>
                 </v:shape>
-                <o:OLEObject Type="Embed" ProgID="Visio.Drawing.11" ShapeID="_x0000_i1026" DrawAspect="Content" ObjectID="_1268916242" r:id="rId13"/>
+                <o:OLEObject Type="Embed" ProgID="Visio.Drawing.11" ShapeID="_x0000_i1026" DrawAspect="Content" ObjectID="_1268917496" r:id="rId13"/>
               </w:object>
             </w:r>
           </w:p>
@@ -587,7 +535,7 @@
                 <v:shape id="_x0000_i1027" type="#_x0000_t75" style="width:120.95pt;height:87.2pt" o:ole="">
                   <v:imagedata r:id="rId14" o:title=""/>
                 </v:shape>
-                <o:OLEObject Type="Embed" ProgID="Visio.Drawing.11" ShapeID="_x0000_i1027" DrawAspect="Content" ObjectID="_1268916243" r:id="rId15"/>
+                <o:OLEObject Type="Embed" ProgID="Visio.Drawing.11" ShapeID="_x0000_i1027" DrawAspect="Content" ObjectID="_1268917497" r:id="rId15"/>
               </w:object>
             </w:r>
           </w:p>
@@ -670,7 +618,7 @@
                 <v:shape id="_x0000_i1028" type="#_x0000_t75" style="width:120.95pt;height:90pt" o:ole="">
                   <v:imagedata r:id="rId16" o:title=""/>
                 </v:shape>
-                <o:OLEObject Type="Embed" ProgID="Visio.Drawing.11" ShapeID="_x0000_i1028" DrawAspect="Content" ObjectID="_1268916244" r:id="rId17"/>
+                <o:OLEObject Type="Embed" ProgID="Visio.Drawing.11" ShapeID="_x0000_i1028" DrawAspect="Content" ObjectID="_1268917498" r:id="rId17"/>
               </w:object>
             </w:r>
           </w:p>
@@ -753,7 +701,7 @@
                 <v:shape id="_x0000_i1029" type="#_x0000_t75" style="width:121.5pt;height:87.75pt" o:ole="">
                   <v:imagedata r:id="rId18" o:title=""/>
                 </v:shape>
-                <o:OLEObject Type="Embed" ProgID="Visio.Drawing.11" ShapeID="_x0000_i1029" DrawAspect="Content" ObjectID="_1268916245" r:id="rId19"/>
+                <o:OLEObject Type="Embed" ProgID="Visio.Drawing.11" ShapeID="_x0000_i1029" DrawAspect="Content" ObjectID="_1268917499" r:id="rId19"/>
               </w:object>
             </w:r>
           </w:p>
@@ -975,7 +923,7 @@
                 <v:shape id="_x0000_i1030" type="#_x0000_t75" style="width:121.5pt;height:87.75pt" o:ole="">
                   <v:imagedata r:id="rId20" o:title=""/>
                 </v:shape>
-                <o:OLEObject Type="Embed" ProgID="Visio.Drawing.11" ShapeID="_x0000_i1030" DrawAspect="Content" ObjectID="_1268916246" r:id="rId21"/>
+                <o:OLEObject Type="Embed" ProgID="Visio.Drawing.11" ShapeID="_x0000_i1030" DrawAspect="Content" ObjectID="_1268917500" r:id="rId21"/>
               </w:object>
             </w:r>
           </w:p>
@@ -998,7 +946,6 @@
                 <w:rFonts w:ascii="Arial" w:hAnsi="Arial" w:cs="Arial"/>
                 <w:sz w:val="20"/>
               </w:rPr>
-              <w:lastRenderedPageBreak/>
               <w:t>C</w:t>
             </w:r>
             <w:r>
@@ -1281,7 +1228,7 @@
                 <v:shape id="_x0000_i1031" type="#_x0000_t75" style="width:120.95pt;height:86.05pt" o:ole="">
                   <v:imagedata r:id="rId22" o:title=""/>
                 </v:shape>
-                <o:OLEObject Type="Embed" ProgID="Visio.Drawing.11" ShapeID="_x0000_i1031" DrawAspect="Content" ObjectID="_1268916247" r:id="rId23"/>
+                <o:OLEObject Type="Embed" ProgID="Visio.Drawing.11" ShapeID="_x0000_i1031" DrawAspect="Content" ObjectID="_1268917501" r:id="rId23"/>
               </w:object>
             </w:r>
           </w:p>
@@ -1304,6 +1251,7 @@
                 <w:rFonts w:ascii="Arial" w:hAnsi="Arial" w:cs="Arial"/>
                 <w:sz w:val="20"/>
               </w:rPr>
+              <w:lastRenderedPageBreak/>
               <w:t>D = Out (Alle abgehenden Pfade aktiven Knoten geprüft)</w:t>
             </w:r>
           </w:p>
@@ -1365,7 +1313,7 @@
                 <v:shape id="_x0000_i1032" type="#_x0000_t75" style="width:121.5pt;height:87.75pt" o:ole="">
                   <v:imagedata r:id="rId24" o:title=""/>
                 </v:shape>
-                <o:OLEObject Type="Embed" ProgID="Visio.Drawing.11" ShapeID="_x0000_i1032" DrawAspect="Content" ObjectID="_1268916248" r:id="rId25"/>
+                <o:OLEObject Type="Embed" ProgID="Visio.Drawing.11" ShapeID="_x0000_i1032" DrawAspect="Content" ObjectID="_1268917502" r:id="rId25"/>
               </w:object>
             </w:r>
           </w:p>
@@ -1930,35 +1878,8 @@
           <w:sz w:val="20"/>
         </w:rPr>
       </w:pPr>
-    </w:p>
-    <w:p>
-      <w:pPr>
-        <w:rPr>
-          <w:rFonts w:ascii="Arial" w:hAnsi="Arial" w:cs="Arial"/>
-          <w:b/>
-          <w:i/>
-          <w:sz w:val="20"/>
-          <w:u w:val="single"/>
-        </w:rPr>
-      </w:pPr>
-      <w:r>
-        <w:rPr>
-          <w:rFonts w:ascii="Arial" w:hAnsi="Arial" w:cs="Arial"/>
-          <w:b/>
-          <w:i/>
-          <w:sz w:val="20"/>
-          <w:u w:val="single"/>
-        </w:rPr>
-        <w:t>Aufgabe 1b)</w:t>
-      </w:r>
-    </w:p>
-    <w:p>
-      <w:pPr>
-        <w:rPr>
-          <w:rFonts w:ascii="Arial" w:hAnsi="Arial" w:cs="Arial"/>
-          <w:sz w:val="20"/>
-        </w:rPr>
-      </w:pPr>
+      <w:bookmarkStart w:id="0" w:name="_GoBack"/>
+      <w:bookmarkEnd w:id="0"/>
     </w:p>
     <w:tbl>
       <w:tblPr>
@@ -3536,8 +3457,6 @@
       </w:rPr>
       <w:t>Programmieren</w:t>
     </w:r>
-    <w:bookmarkStart w:id="0" w:name="_GoBack"/>
-    <w:bookmarkEnd w:id="0"/>
     <w:r>
       <w:rPr>
         <w:lang w:val="de-CH"/>
@@ -8170,7 +8089,7 @@
 </file>
 
 <file path=customXml/itemProps1.xml><?xml version="1.0" encoding="utf-8"?>
-<ds:datastoreItem xmlns:ds="http://schemas.openxmlformats.org/officeDocument/2006/customXml" ds:itemID="{544D0064-BC6A-444F-B97E-B14CC5626CD5}">
+<ds:datastoreItem xmlns:ds="http://schemas.openxmlformats.org/officeDocument/2006/customXml" ds:itemID="{A3C7A74C-FA2E-2441-B94D-E6F4F17FACBC}">
   <ds:schemaRefs>
     <ds:schemaRef ds:uri="http://schemas.openxmlformats.org/officeDocument/2006/bibliography"/>
   </ds:schemaRefs>

</xml_diff>